<commit_message>
lab 4 report and part of project
</commit_message>
<xml_diff>
--- a/Lab4/lab 4.docx
+++ b/Lab4/lab 4.docx
@@ -9,6 +9,9 @@
     </w:p>
     <w:p>
       <w:r>
+        <w:rPr>
+          <w:noProof/>
+        </w:rPr>
         <w:drawing>
           <wp:inline distT="0" distB="0" distL="0" distR="0" wp14:anchorId="72684D1C" wp14:editId="513DC72F">
             <wp:extent cx="4428931" cy="3857807"/>
@@ -48,6 +51,9 @@
     </w:p>
     <w:p>
       <w:r>
+        <w:rPr>
+          <w:noProof/>
+        </w:rPr>
         <w:drawing>
           <wp:inline distT="0" distB="0" distL="0" distR="0" wp14:anchorId="16B87D04" wp14:editId="3484F87A">
             <wp:extent cx="5943600" cy="3012440"/>
@@ -87,6 +93,9 @@
     </w:p>
     <w:p>
       <w:r>
+        <w:rPr>
+          <w:noProof/>
+        </w:rPr>
         <w:lastRenderedPageBreak/>
         <w:drawing>
           <wp:inline distT="0" distB="0" distL="0" distR="0" wp14:anchorId="114172AE" wp14:editId="50A7AEE9">
@@ -127,6 +136,9 @@
     </w:p>
     <w:p>
       <w:r>
+        <w:rPr>
+          <w:noProof/>
+        </w:rPr>
         <w:drawing>
           <wp:inline distT="0" distB="0" distL="0" distR="0" wp14:anchorId="6C0F1981" wp14:editId="3977BC85">
             <wp:extent cx="5943600" cy="3099435"/>
@@ -166,6 +178,9 @@
     </w:p>
     <w:p>
       <w:r>
+        <w:rPr>
+          <w:noProof/>
+        </w:rPr>
         <w:drawing>
           <wp:inline distT="0" distB="0" distL="0" distR="0" wp14:anchorId="7601542A" wp14:editId="2C06CF76">
             <wp:extent cx="2610214" cy="1505160"/>
@@ -219,6 +234,9 @@
     </w:p>
     <w:p>
       <w:r>
+        <w:rPr>
+          <w:noProof/>
+        </w:rPr>
         <w:lastRenderedPageBreak/>
         <w:drawing>
           <wp:inline distT="0" distB="0" distL="0" distR="0" wp14:anchorId="617C3E54" wp14:editId="4823CC1F">
@@ -259,6 +277,9 @@
     </w:p>
     <w:p>
       <w:r>
+        <w:rPr>
+          <w:noProof/>
+        </w:rPr>
         <w:drawing>
           <wp:inline distT="0" distB="0" distL="0" distR="0" wp14:anchorId="0A7F3314" wp14:editId="67C2A89E">
             <wp:extent cx="5943600" cy="3003550"/>
@@ -298,6 +319,9 @@
     </w:p>
     <w:p>
       <w:r>
+        <w:rPr>
+          <w:noProof/>
+        </w:rPr>
         <w:lastRenderedPageBreak/>
         <w:drawing>
           <wp:inline distT="0" distB="0" distL="0" distR="0" wp14:anchorId="6B804D1E" wp14:editId="019BC77A">
@@ -338,6 +362,9 @@
     </w:p>
     <w:p>
       <w:r>
+        <w:rPr>
+          <w:noProof/>
+        </w:rPr>
         <w:drawing>
           <wp:inline distT="0" distB="0" distL="0" distR="0" wp14:anchorId="4C7942D7" wp14:editId="6E60B329">
             <wp:extent cx="5943600" cy="2593975"/>
@@ -377,6 +404,9 @@
     </w:p>
     <w:p>
       <w:r>
+        <w:rPr>
+          <w:noProof/>
+        </w:rPr>
         <w:drawing>
           <wp:inline distT="0" distB="0" distL="0" distR="0" wp14:anchorId="1E3B3E72" wp14:editId="7D201DD5">
             <wp:extent cx="5943600" cy="2165985"/>
@@ -416,6 +446,9 @@
     </w:p>
     <w:p>
       <w:r>
+        <w:rPr>
+          <w:noProof/>
+        </w:rPr>
         <w:lastRenderedPageBreak/>
         <w:drawing>
           <wp:inline distT="0" distB="0" distL="0" distR="0" wp14:anchorId="51EE8824" wp14:editId="00C18729">
@@ -456,6 +489,9 @@
     </w:p>
     <w:p>
       <w:r>
+        <w:rPr>
+          <w:noProof/>
+        </w:rPr>
         <w:drawing>
           <wp:inline distT="0" distB="0" distL="0" distR="0" wp14:anchorId="2C33A581" wp14:editId="5461209A">
             <wp:extent cx="3677163" cy="1028844"/>
@@ -481,6 +517,1418 @@
                     <a:xfrm>
                       <a:off x="0" y="0"/>
                       <a:ext cx="3677163" cy="1028844"/>
+                    </a:xfrm>
+                    <a:prstGeom prst="rect">
+                      <a:avLst/>
+                    </a:prstGeom>
+                  </pic:spPr>
+                </pic:pic>
+              </a:graphicData>
+            </a:graphic>
+          </wp:inline>
+        </w:drawing>
+      </w:r>
+    </w:p>
+    <w:p/>
+    <w:p>
+      <w:r>
+        <w:t>5% gain difference</w:t>
+      </w:r>
+    </w:p>
+    <w:p>
+      <w:r>
+        <w:rPr>
+          <w:noProof/>
+        </w:rPr>
+        <w:drawing>
+          <wp:inline distT="0" distB="0" distL="0" distR="0" wp14:anchorId="6EA882B5" wp14:editId="51AB3EAE">
+            <wp:extent cx="4134427" cy="1705213"/>
+            <wp:effectExtent l="0" t="0" r="0" b="9525"/>
+            <wp:docPr id="1253790666" name="Picture 1" descr="A graph with a line&#10;&#10;Description automatically generated"/>
+            <wp:cNvGraphicFramePr>
+              <a:graphicFrameLocks xmlns:a="http://schemas.openxmlformats.org/drawingml/2006/main" noChangeAspect="1"/>
+            </wp:cNvGraphicFramePr>
+            <a:graphic xmlns:a="http://schemas.openxmlformats.org/drawingml/2006/main">
+              <a:graphicData uri="http://schemas.openxmlformats.org/drawingml/2006/picture">
+                <pic:pic xmlns:pic="http://schemas.openxmlformats.org/drawingml/2006/picture">
+                  <pic:nvPicPr>
+                    <pic:cNvPr id="1253790666" name="Picture 1" descr="A graph with a line&#10;&#10;Description automatically generated"/>
+                    <pic:cNvPicPr/>
+                  </pic:nvPicPr>
+                  <pic:blipFill>
+                    <a:blip r:embed="rId16"/>
+                    <a:stretch>
+                      <a:fillRect/>
+                    </a:stretch>
+                  </pic:blipFill>
+                  <pic:spPr>
+                    <a:xfrm>
+                      <a:off x="0" y="0"/>
+                      <a:ext cx="4134427" cy="1705213"/>
+                    </a:xfrm>
+                    <a:prstGeom prst="rect">
+                      <a:avLst/>
+                    </a:prstGeom>
+                  </pic:spPr>
+                </pic:pic>
+              </a:graphicData>
+            </a:graphic>
+          </wp:inline>
+        </w:drawing>
+      </w:r>
+    </w:p>
+    <w:p>
+      <w:r>
+        <w:rPr>
+          <w:noProof/>
+        </w:rPr>
+        <w:lastRenderedPageBreak/>
+        <w:drawing>
+          <wp:inline distT="0" distB="0" distL="0" distR="0" wp14:anchorId="759FFDA3" wp14:editId="15D24C28">
+            <wp:extent cx="5258534" cy="1829055"/>
+            <wp:effectExtent l="0" t="0" r="0" b="0"/>
+            <wp:docPr id="438496487" name="Picture 1" descr="A diagram of a graph&#10;&#10;Description automatically generated with medium confidence"/>
+            <wp:cNvGraphicFramePr>
+              <a:graphicFrameLocks xmlns:a="http://schemas.openxmlformats.org/drawingml/2006/main" noChangeAspect="1"/>
+            </wp:cNvGraphicFramePr>
+            <a:graphic xmlns:a="http://schemas.openxmlformats.org/drawingml/2006/main">
+              <a:graphicData uri="http://schemas.openxmlformats.org/drawingml/2006/picture">
+                <pic:pic xmlns:pic="http://schemas.openxmlformats.org/drawingml/2006/picture">
+                  <pic:nvPicPr>
+                    <pic:cNvPr id="438496487" name="Picture 1" descr="A diagram of a graph&#10;&#10;Description automatically generated with medium confidence"/>
+                    <pic:cNvPicPr/>
+                  </pic:nvPicPr>
+                  <pic:blipFill>
+                    <a:blip r:embed="rId17"/>
+                    <a:stretch>
+                      <a:fillRect/>
+                    </a:stretch>
+                  </pic:blipFill>
+                  <pic:spPr>
+                    <a:xfrm>
+                      <a:off x="0" y="0"/>
+                      <a:ext cx="5258534" cy="1829055"/>
+                    </a:xfrm>
+                    <a:prstGeom prst="rect">
+                      <a:avLst/>
+                    </a:prstGeom>
+                  </pic:spPr>
+                </pic:pic>
+              </a:graphicData>
+            </a:graphic>
+          </wp:inline>
+        </w:drawing>
+      </w:r>
+    </w:p>
+    <w:p>
+      <w:r>
+        <w:rPr>
+          <w:noProof/>
+        </w:rPr>
+        <w:drawing>
+          <wp:inline distT="0" distB="0" distL="0" distR="0" wp14:anchorId="721E7F5C" wp14:editId="1708E06A">
+            <wp:extent cx="4896533" cy="2333951"/>
+            <wp:effectExtent l="0" t="0" r="0" b="9525"/>
+            <wp:docPr id="723004296" name="Picture 1" descr="A graph with a red line&#10;&#10;Description automatically generated"/>
+            <wp:cNvGraphicFramePr>
+              <a:graphicFrameLocks xmlns:a="http://schemas.openxmlformats.org/drawingml/2006/main" noChangeAspect="1"/>
+            </wp:cNvGraphicFramePr>
+            <a:graphic xmlns:a="http://schemas.openxmlformats.org/drawingml/2006/main">
+              <a:graphicData uri="http://schemas.openxmlformats.org/drawingml/2006/picture">
+                <pic:pic xmlns:pic="http://schemas.openxmlformats.org/drawingml/2006/picture">
+                  <pic:nvPicPr>
+                    <pic:cNvPr id="723004296" name="Picture 1" descr="A graph with a red line&#10;&#10;Description automatically generated"/>
+                    <pic:cNvPicPr/>
+                  </pic:nvPicPr>
+                  <pic:blipFill>
+                    <a:blip r:embed="rId18"/>
+                    <a:stretch>
+                      <a:fillRect/>
+                    </a:stretch>
+                  </pic:blipFill>
+                  <pic:spPr>
+                    <a:xfrm>
+                      <a:off x="0" y="0"/>
+                      <a:ext cx="4896533" cy="2333951"/>
+                    </a:xfrm>
+                    <a:prstGeom prst="rect">
+                      <a:avLst/>
+                    </a:prstGeom>
+                  </pic:spPr>
+                </pic:pic>
+              </a:graphicData>
+            </a:graphic>
+          </wp:inline>
+        </w:drawing>
+      </w:r>
+    </w:p>
+    <w:p>
+      <w:r>
+        <w:rPr>
+          <w:noProof/>
+        </w:rPr>
+        <w:drawing>
+          <wp:inline distT="0" distB="0" distL="0" distR="0" wp14:anchorId="724153A1" wp14:editId="4D7E626F">
+            <wp:extent cx="5943600" cy="2507615"/>
+            <wp:effectExtent l="0" t="0" r="0" b="6985"/>
+            <wp:docPr id="473167235" name="Picture 1" descr="A red and orange line graph&#10;&#10;Description automatically generated"/>
+            <wp:cNvGraphicFramePr>
+              <a:graphicFrameLocks xmlns:a="http://schemas.openxmlformats.org/drawingml/2006/main" noChangeAspect="1"/>
+            </wp:cNvGraphicFramePr>
+            <a:graphic xmlns:a="http://schemas.openxmlformats.org/drawingml/2006/main">
+              <a:graphicData uri="http://schemas.openxmlformats.org/drawingml/2006/picture">
+                <pic:pic xmlns:pic="http://schemas.openxmlformats.org/drawingml/2006/picture">
+                  <pic:nvPicPr>
+                    <pic:cNvPr id="473167235" name="Picture 1" descr="A red and orange line graph&#10;&#10;Description automatically generated"/>
+                    <pic:cNvPicPr/>
+                  </pic:nvPicPr>
+                  <pic:blipFill>
+                    <a:blip r:embed="rId19"/>
+                    <a:stretch>
+                      <a:fillRect/>
+                    </a:stretch>
+                  </pic:blipFill>
+                  <pic:spPr>
+                    <a:xfrm>
+                      <a:off x="0" y="0"/>
+                      <a:ext cx="5943600" cy="2507615"/>
+                    </a:xfrm>
+                    <a:prstGeom prst="rect">
+                      <a:avLst/>
+                    </a:prstGeom>
+                  </pic:spPr>
+                </pic:pic>
+              </a:graphicData>
+            </a:graphic>
+          </wp:inline>
+        </w:drawing>
+      </w:r>
+    </w:p>
+    <w:p/>
+    <w:p>
+      <w:r>
+        <w:t xml:space="preserve">10% </w:t>
+      </w:r>
+      <w:proofErr w:type="gramStart"/>
+      <w:r>
+        <w:t>offset</w:t>
+      </w:r>
+      <w:proofErr w:type="gramEnd"/>
+    </w:p>
+    <w:p>
+      <w:r>
+        <w:rPr>
+          <w:noProof/>
+        </w:rPr>
+        <w:lastRenderedPageBreak/>
+        <w:drawing>
+          <wp:inline distT="0" distB="0" distL="0" distR="0" wp14:anchorId="30E0CFCA" wp14:editId="3B9032FA">
+            <wp:extent cx="4153480" cy="1686160"/>
+            <wp:effectExtent l="0" t="0" r="0" b="9525"/>
+            <wp:docPr id="900174104" name="Picture 1" descr="A graph with a line&#10;&#10;Description automatically generated"/>
+            <wp:cNvGraphicFramePr>
+              <a:graphicFrameLocks xmlns:a="http://schemas.openxmlformats.org/drawingml/2006/main" noChangeAspect="1"/>
+            </wp:cNvGraphicFramePr>
+            <a:graphic xmlns:a="http://schemas.openxmlformats.org/drawingml/2006/main">
+              <a:graphicData uri="http://schemas.openxmlformats.org/drawingml/2006/picture">
+                <pic:pic xmlns:pic="http://schemas.openxmlformats.org/drawingml/2006/picture">
+                  <pic:nvPicPr>
+                    <pic:cNvPr id="900174104" name="Picture 1" descr="A graph with a line&#10;&#10;Description automatically generated"/>
+                    <pic:cNvPicPr/>
+                  </pic:nvPicPr>
+                  <pic:blipFill>
+                    <a:blip r:embed="rId20"/>
+                    <a:stretch>
+                      <a:fillRect/>
+                    </a:stretch>
+                  </pic:blipFill>
+                  <pic:spPr>
+                    <a:xfrm>
+                      <a:off x="0" y="0"/>
+                      <a:ext cx="4153480" cy="1686160"/>
+                    </a:xfrm>
+                    <a:prstGeom prst="rect">
+                      <a:avLst/>
+                    </a:prstGeom>
+                  </pic:spPr>
+                </pic:pic>
+              </a:graphicData>
+            </a:graphic>
+          </wp:inline>
+        </w:drawing>
+      </w:r>
+    </w:p>
+    <w:p>
+      <w:r>
+        <w:rPr>
+          <w:noProof/>
+        </w:rPr>
+        <w:drawing>
+          <wp:inline distT="0" distB="0" distL="0" distR="0" wp14:anchorId="68929880" wp14:editId="24DFC3EB">
+            <wp:extent cx="5943600" cy="2679065"/>
+            <wp:effectExtent l="0" t="0" r="0" b="6985"/>
+            <wp:docPr id="1980763236" name="Picture 1" descr="A graph of a graph showing a red line&#10;&#10;Description automatically generated with medium confidence"/>
+            <wp:cNvGraphicFramePr>
+              <a:graphicFrameLocks xmlns:a="http://schemas.openxmlformats.org/drawingml/2006/main" noChangeAspect="1"/>
+            </wp:cNvGraphicFramePr>
+            <a:graphic xmlns:a="http://schemas.openxmlformats.org/drawingml/2006/main">
+              <a:graphicData uri="http://schemas.openxmlformats.org/drawingml/2006/picture">
+                <pic:pic xmlns:pic="http://schemas.openxmlformats.org/drawingml/2006/picture">
+                  <pic:nvPicPr>
+                    <pic:cNvPr id="1980763236" name="Picture 1" descr="A graph of a graph showing a red line&#10;&#10;Description automatically generated with medium confidence"/>
+                    <pic:cNvPicPr/>
+                  </pic:nvPicPr>
+                  <pic:blipFill>
+                    <a:blip r:embed="rId21"/>
+                    <a:stretch>
+                      <a:fillRect/>
+                    </a:stretch>
+                  </pic:blipFill>
+                  <pic:spPr>
+                    <a:xfrm>
+                      <a:off x="0" y="0"/>
+                      <a:ext cx="5943600" cy="2679065"/>
+                    </a:xfrm>
+                    <a:prstGeom prst="rect">
+                      <a:avLst/>
+                    </a:prstGeom>
+                  </pic:spPr>
+                </pic:pic>
+              </a:graphicData>
+            </a:graphic>
+          </wp:inline>
+        </w:drawing>
+      </w:r>
+    </w:p>
+    <w:p>
+      <w:r>
+        <w:rPr>
+          <w:noProof/>
+        </w:rPr>
+        <w:drawing>
+          <wp:inline distT="0" distB="0" distL="0" distR="0" wp14:anchorId="1D3F8C29" wp14:editId="29F0CDC6">
+            <wp:extent cx="4953691" cy="2372056"/>
+            <wp:effectExtent l="0" t="0" r="0" b="9525"/>
+            <wp:docPr id="48289562" name="Picture 1" descr="A graph with a red line&#10;&#10;Description automatically generated"/>
+            <wp:cNvGraphicFramePr>
+              <a:graphicFrameLocks xmlns:a="http://schemas.openxmlformats.org/drawingml/2006/main" noChangeAspect="1"/>
+            </wp:cNvGraphicFramePr>
+            <a:graphic xmlns:a="http://schemas.openxmlformats.org/drawingml/2006/main">
+              <a:graphicData uri="http://schemas.openxmlformats.org/drawingml/2006/picture">
+                <pic:pic xmlns:pic="http://schemas.openxmlformats.org/drawingml/2006/picture">
+                  <pic:nvPicPr>
+                    <pic:cNvPr id="48289562" name="Picture 1" descr="A graph with a red line&#10;&#10;Description automatically generated"/>
+                    <pic:cNvPicPr/>
+                  </pic:nvPicPr>
+                  <pic:blipFill>
+                    <a:blip r:embed="rId22"/>
+                    <a:stretch>
+                      <a:fillRect/>
+                    </a:stretch>
+                  </pic:blipFill>
+                  <pic:spPr>
+                    <a:xfrm>
+                      <a:off x="0" y="0"/>
+                      <a:ext cx="4953691" cy="2372056"/>
+                    </a:xfrm>
+                    <a:prstGeom prst="rect">
+                      <a:avLst/>
+                    </a:prstGeom>
+                  </pic:spPr>
+                </pic:pic>
+              </a:graphicData>
+            </a:graphic>
+          </wp:inline>
+        </w:drawing>
+      </w:r>
+    </w:p>
+    <w:p>
+      <w:r>
+        <w:rPr>
+          <w:noProof/>
+        </w:rPr>
+        <w:lastRenderedPageBreak/>
+        <w:drawing>
+          <wp:inline distT="0" distB="0" distL="0" distR="0" wp14:anchorId="69E71D8E" wp14:editId="6265CD31">
+            <wp:extent cx="5506218" cy="1952898"/>
+            <wp:effectExtent l="0" t="0" r="0" b="9525"/>
+            <wp:docPr id="1069958329" name="Picture 1" descr="A graph showing a curve&#10;&#10;Description automatically generated"/>
+            <wp:cNvGraphicFramePr>
+              <a:graphicFrameLocks xmlns:a="http://schemas.openxmlformats.org/drawingml/2006/main" noChangeAspect="1"/>
+            </wp:cNvGraphicFramePr>
+            <a:graphic xmlns:a="http://schemas.openxmlformats.org/drawingml/2006/main">
+              <a:graphicData uri="http://schemas.openxmlformats.org/drawingml/2006/picture">
+                <pic:pic xmlns:pic="http://schemas.openxmlformats.org/drawingml/2006/picture">
+                  <pic:nvPicPr>
+                    <pic:cNvPr id="1069958329" name="Picture 1" descr="A graph showing a curve&#10;&#10;Description automatically generated"/>
+                    <pic:cNvPicPr/>
+                  </pic:nvPicPr>
+                  <pic:blipFill>
+                    <a:blip r:embed="rId23"/>
+                    <a:stretch>
+                      <a:fillRect/>
+                    </a:stretch>
+                  </pic:blipFill>
+                  <pic:spPr>
+                    <a:xfrm>
+                      <a:off x="0" y="0"/>
+                      <a:ext cx="5506218" cy="1952898"/>
+                    </a:xfrm>
+                    <a:prstGeom prst="rect">
+                      <a:avLst/>
+                    </a:prstGeom>
+                  </pic:spPr>
+                </pic:pic>
+              </a:graphicData>
+            </a:graphic>
+          </wp:inline>
+        </w:drawing>
+      </w:r>
+    </w:p>
+    <w:p>
+      <w:r>
+        <w:rPr>
+          <w:noProof/>
+        </w:rPr>
+        <w:drawing>
+          <wp:inline distT="0" distB="0" distL="0" distR="0" wp14:anchorId="2CF4A865" wp14:editId="40ECE510">
+            <wp:extent cx="5163271" cy="1790950"/>
+            <wp:effectExtent l="0" t="0" r="0" b="0"/>
+            <wp:docPr id="247776313" name="Picture 1" descr="A diagram of a motor efficiency&#10;&#10;Description automatically generated"/>
+            <wp:cNvGraphicFramePr>
+              <a:graphicFrameLocks xmlns:a="http://schemas.openxmlformats.org/drawingml/2006/main" noChangeAspect="1"/>
+            </wp:cNvGraphicFramePr>
+            <a:graphic xmlns:a="http://schemas.openxmlformats.org/drawingml/2006/main">
+              <a:graphicData uri="http://schemas.openxmlformats.org/drawingml/2006/picture">
+                <pic:pic xmlns:pic="http://schemas.openxmlformats.org/drawingml/2006/picture">
+                  <pic:nvPicPr>
+                    <pic:cNvPr id="247776313" name="Picture 1" descr="A diagram of a motor efficiency&#10;&#10;Description automatically generated"/>
+                    <pic:cNvPicPr/>
+                  </pic:nvPicPr>
+                  <pic:blipFill>
+                    <a:blip r:embed="rId24"/>
+                    <a:stretch>
+                      <a:fillRect/>
+                    </a:stretch>
+                  </pic:blipFill>
+                  <pic:spPr>
+                    <a:xfrm>
+                      <a:off x="0" y="0"/>
+                      <a:ext cx="5163271" cy="1790950"/>
+                    </a:xfrm>
+                    <a:prstGeom prst="rect">
+                      <a:avLst/>
+                    </a:prstGeom>
+                  </pic:spPr>
+                </pic:pic>
+              </a:graphicData>
+            </a:graphic>
+          </wp:inline>
+        </w:drawing>
+      </w:r>
+    </w:p>
+    <w:p/>
+    <w:p>
+      <w:r>
+        <w:t>Supply failure:</w:t>
+      </w:r>
+    </w:p>
+    <w:p>
+      <w:r>
+        <w:rPr>
+          <w:noProof/>
+        </w:rPr>
+        <w:drawing>
+          <wp:inline distT="0" distB="0" distL="0" distR="0" wp14:anchorId="1747AB15" wp14:editId="337B0C30">
+            <wp:extent cx="4220164" cy="1705213"/>
+            <wp:effectExtent l="0" t="0" r="9525" b="9525"/>
+            <wp:docPr id="1185181670" name="Picture 1" descr="A graph with a line drawn on it&#10;&#10;Description automatically generated"/>
+            <wp:cNvGraphicFramePr>
+              <a:graphicFrameLocks xmlns:a="http://schemas.openxmlformats.org/drawingml/2006/main" noChangeAspect="1"/>
+            </wp:cNvGraphicFramePr>
+            <a:graphic xmlns:a="http://schemas.openxmlformats.org/drawingml/2006/main">
+              <a:graphicData uri="http://schemas.openxmlformats.org/drawingml/2006/picture">
+                <pic:pic xmlns:pic="http://schemas.openxmlformats.org/drawingml/2006/picture">
+                  <pic:nvPicPr>
+                    <pic:cNvPr id="1185181670" name="Picture 1" descr="A graph with a line drawn on it&#10;&#10;Description automatically generated"/>
+                    <pic:cNvPicPr/>
+                  </pic:nvPicPr>
+                  <pic:blipFill>
+                    <a:blip r:embed="rId25"/>
+                    <a:stretch>
+                      <a:fillRect/>
+                    </a:stretch>
+                  </pic:blipFill>
+                  <pic:spPr>
+                    <a:xfrm>
+                      <a:off x="0" y="0"/>
+                      <a:ext cx="4220164" cy="1705213"/>
+                    </a:xfrm>
+                    <a:prstGeom prst="rect">
+                      <a:avLst/>
+                    </a:prstGeom>
+                  </pic:spPr>
+                </pic:pic>
+              </a:graphicData>
+            </a:graphic>
+          </wp:inline>
+        </w:drawing>
+      </w:r>
+    </w:p>
+    <w:p>
+      <w:r>
+        <w:rPr>
+          <w:noProof/>
+        </w:rPr>
+        <w:lastRenderedPageBreak/>
+        <w:drawing>
+          <wp:inline distT="0" distB="0" distL="0" distR="0" wp14:anchorId="4C298B2C" wp14:editId="70CCEE33">
+            <wp:extent cx="4925112" cy="2391109"/>
+            <wp:effectExtent l="0" t="0" r="0" b="9525"/>
+            <wp:docPr id="1415963515" name="Picture 1" descr="A graph with numbers and lines&#10;&#10;Description automatically generated"/>
+            <wp:cNvGraphicFramePr>
+              <a:graphicFrameLocks xmlns:a="http://schemas.openxmlformats.org/drawingml/2006/main" noChangeAspect="1"/>
+            </wp:cNvGraphicFramePr>
+            <a:graphic xmlns:a="http://schemas.openxmlformats.org/drawingml/2006/main">
+              <a:graphicData uri="http://schemas.openxmlformats.org/drawingml/2006/picture">
+                <pic:pic xmlns:pic="http://schemas.openxmlformats.org/drawingml/2006/picture">
+                  <pic:nvPicPr>
+                    <pic:cNvPr id="1415963515" name="Picture 1" descr="A graph with numbers and lines&#10;&#10;Description automatically generated"/>
+                    <pic:cNvPicPr/>
+                  </pic:nvPicPr>
+                  <pic:blipFill>
+                    <a:blip r:embed="rId26"/>
+                    <a:stretch>
+                      <a:fillRect/>
+                    </a:stretch>
+                  </pic:blipFill>
+                  <pic:spPr>
+                    <a:xfrm>
+                      <a:off x="0" y="0"/>
+                      <a:ext cx="4925112" cy="2391109"/>
+                    </a:xfrm>
+                    <a:prstGeom prst="rect">
+                      <a:avLst/>
+                    </a:prstGeom>
+                  </pic:spPr>
+                </pic:pic>
+              </a:graphicData>
+            </a:graphic>
+          </wp:inline>
+        </w:drawing>
+      </w:r>
+    </w:p>
+    <w:p/>
+    <w:p>
+      <w:r>
+        <w:drawing>
+          <wp:inline distT="0" distB="0" distL="0" distR="0" wp14:anchorId="2F298BD0" wp14:editId="67E57B2F">
+            <wp:extent cx="2191056" cy="1086002"/>
+            <wp:effectExtent l="0" t="0" r="0" b="0"/>
+            <wp:docPr id="966242290" name="Picture 1" descr="A black screen with white text&#10;&#10;Description automatically generated"/>
+            <wp:cNvGraphicFramePr>
+              <a:graphicFrameLocks xmlns:a="http://schemas.openxmlformats.org/drawingml/2006/main" noChangeAspect="1"/>
+            </wp:cNvGraphicFramePr>
+            <a:graphic xmlns:a="http://schemas.openxmlformats.org/drawingml/2006/main">
+              <a:graphicData uri="http://schemas.openxmlformats.org/drawingml/2006/picture">
+                <pic:pic xmlns:pic="http://schemas.openxmlformats.org/drawingml/2006/picture">
+                  <pic:nvPicPr>
+                    <pic:cNvPr id="966242290" name="Picture 1" descr="A black screen with white text&#10;&#10;Description automatically generated"/>
+                    <pic:cNvPicPr/>
+                  </pic:nvPicPr>
+                  <pic:blipFill>
+                    <a:blip r:embed="rId27"/>
+                    <a:stretch>
+                      <a:fillRect/>
+                    </a:stretch>
+                  </pic:blipFill>
+                  <pic:spPr>
+                    <a:xfrm>
+                      <a:off x="0" y="0"/>
+                      <a:ext cx="2191056" cy="1086002"/>
+                    </a:xfrm>
+                    <a:prstGeom prst="rect">
+                      <a:avLst/>
+                    </a:prstGeom>
+                  </pic:spPr>
+                </pic:pic>
+              </a:graphicData>
+            </a:graphic>
+          </wp:inline>
+        </w:drawing>
+      </w:r>
+    </w:p>
+    <w:p/>
+    <w:p/>
+    <w:p>
+      <w:r>
+        <w:t>Sensor less part 1:</w:t>
+      </w:r>
+      <w:r>
+        <w:t xml:space="preserve"> shift = 0</w:t>
+      </w:r>
+    </w:p>
+    <w:p>
+      <w:r>
+        <w:rPr>
+          <w:noProof/>
+        </w:rPr>
+        <w:drawing>
+          <wp:inline distT="0" distB="0" distL="0" distR="0" wp14:anchorId="7BE9C4E4" wp14:editId="52335C8F">
+            <wp:extent cx="4163006" cy="1686160"/>
+            <wp:effectExtent l="0" t="0" r="9525" b="9525"/>
+            <wp:docPr id="196300534" name="Picture 1" descr="A graph with a line&#10;&#10;Description automatically generated"/>
+            <wp:cNvGraphicFramePr>
+              <a:graphicFrameLocks xmlns:a="http://schemas.openxmlformats.org/drawingml/2006/main" noChangeAspect="1"/>
+            </wp:cNvGraphicFramePr>
+            <a:graphic xmlns:a="http://schemas.openxmlformats.org/drawingml/2006/main">
+              <a:graphicData uri="http://schemas.openxmlformats.org/drawingml/2006/picture">
+                <pic:pic xmlns:pic="http://schemas.openxmlformats.org/drawingml/2006/picture">
+                  <pic:nvPicPr>
+                    <pic:cNvPr id="196300534" name="Picture 1" descr="A graph with a line&#10;&#10;Description automatically generated"/>
+                    <pic:cNvPicPr/>
+                  </pic:nvPicPr>
+                  <pic:blipFill>
+                    <a:blip r:embed="rId28"/>
+                    <a:stretch>
+                      <a:fillRect/>
+                    </a:stretch>
+                  </pic:blipFill>
+                  <pic:spPr>
+                    <a:xfrm>
+                      <a:off x="0" y="0"/>
+                      <a:ext cx="4163006" cy="1686160"/>
+                    </a:xfrm>
+                    <a:prstGeom prst="rect">
+                      <a:avLst/>
+                    </a:prstGeom>
+                  </pic:spPr>
+                </pic:pic>
+              </a:graphicData>
+            </a:graphic>
+          </wp:inline>
+        </w:drawing>
+      </w:r>
+    </w:p>
+    <w:p>
+      <w:r>
+        <w:rPr>
+          <w:noProof/>
+        </w:rPr>
+        <w:lastRenderedPageBreak/>
+        <w:drawing>
+          <wp:inline distT="0" distB="0" distL="0" distR="0" wp14:anchorId="35C2FCF1" wp14:editId="146E7DEC">
+            <wp:extent cx="5506218" cy="2286319"/>
+            <wp:effectExtent l="0" t="0" r="0" b="0"/>
+            <wp:docPr id="1579511642" name="Picture 1" descr="A graph with lines and numbers&#10;&#10;Description automatically generated"/>
+            <wp:cNvGraphicFramePr>
+              <a:graphicFrameLocks xmlns:a="http://schemas.openxmlformats.org/drawingml/2006/main" noChangeAspect="1"/>
+            </wp:cNvGraphicFramePr>
+            <a:graphic xmlns:a="http://schemas.openxmlformats.org/drawingml/2006/main">
+              <a:graphicData uri="http://schemas.openxmlformats.org/drawingml/2006/picture">
+                <pic:pic xmlns:pic="http://schemas.openxmlformats.org/drawingml/2006/picture">
+                  <pic:nvPicPr>
+                    <pic:cNvPr id="1579511642" name="Picture 1" descr="A graph with lines and numbers&#10;&#10;Description automatically generated"/>
+                    <pic:cNvPicPr/>
+                  </pic:nvPicPr>
+                  <pic:blipFill>
+                    <a:blip r:embed="rId29"/>
+                    <a:stretch>
+                      <a:fillRect/>
+                    </a:stretch>
+                  </pic:blipFill>
+                  <pic:spPr>
+                    <a:xfrm>
+                      <a:off x="0" y="0"/>
+                      <a:ext cx="5506218" cy="2286319"/>
+                    </a:xfrm>
+                    <a:prstGeom prst="rect">
+                      <a:avLst/>
+                    </a:prstGeom>
+                  </pic:spPr>
+                </pic:pic>
+              </a:graphicData>
+            </a:graphic>
+          </wp:inline>
+        </w:drawing>
+      </w:r>
+    </w:p>
+    <w:p>
+      <w:r>
+        <w:rPr>
+          <w:noProof/>
+        </w:rPr>
+        <w:drawing>
+          <wp:inline distT="0" distB="0" distL="0" distR="0" wp14:anchorId="687BE5CE" wp14:editId="742BF297">
+            <wp:extent cx="4906060" cy="2324424"/>
+            <wp:effectExtent l="0" t="0" r="8890" b="0"/>
+            <wp:docPr id="1442028449" name="Picture 1" descr="A graph with a red line&#10;&#10;Description automatically generated"/>
+            <wp:cNvGraphicFramePr>
+              <a:graphicFrameLocks xmlns:a="http://schemas.openxmlformats.org/drawingml/2006/main" noChangeAspect="1"/>
+            </wp:cNvGraphicFramePr>
+            <a:graphic xmlns:a="http://schemas.openxmlformats.org/drawingml/2006/main">
+              <a:graphicData uri="http://schemas.openxmlformats.org/drawingml/2006/picture">
+                <pic:pic xmlns:pic="http://schemas.openxmlformats.org/drawingml/2006/picture">
+                  <pic:nvPicPr>
+                    <pic:cNvPr id="1442028449" name="Picture 1" descr="A graph with a red line&#10;&#10;Description automatically generated"/>
+                    <pic:cNvPicPr/>
+                  </pic:nvPicPr>
+                  <pic:blipFill>
+                    <a:blip r:embed="rId30"/>
+                    <a:stretch>
+                      <a:fillRect/>
+                    </a:stretch>
+                  </pic:blipFill>
+                  <pic:spPr>
+                    <a:xfrm>
+                      <a:off x="0" y="0"/>
+                      <a:ext cx="4906060" cy="2324424"/>
+                    </a:xfrm>
+                    <a:prstGeom prst="rect">
+                      <a:avLst/>
+                    </a:prstGeom>
+                  </pic:spPr>
+                </pic:pic>
+              </a:graphicData>
+            </a:graphic>
+          </wp:inline>
+        </w:drawing>
+      </w:r>
+    </w:p>
+    <w:p>
+      <w:r>
+        <w:rPr>
+          <w:noProof/>
+        </w:rPr>
+        <w:drawing>
+          <wp:inline distT="0" distB="0" distL="0" distR="0" wp14:anchorId="04B4F997" wp14:editId="2DD7BF71">
+            <wp:extent cx="5468113" cy="1914792"/>
+            <wp:effectExtent l="0" t="0" r="0" b="9525"/>
+            <wp:docPr id="495814325" name="Picture 1" descr="A graph with a line&#10;&#10;Description automatically generated"/>
+            <wp:cNvGraphicFramePr>
+              <a:graphicFrameLocks xmlns:a="http://schemas.openxmlformats.org/drawingml/2006/main" noChangeAspect="1"/>
+            </wp:cNvGraphicFramePr>
+            <a:graphic xmlns:a="http://schemas.openxmlformats.org/drawingml/2006/main">
+              <a:graphicData uri="http://schemas.openxmlformats.org/drawingml/2006/picture">
+                <pic:pic xmlns:pic="http://schemas.openxmlformats.org/drawingml/2006/picture">
+                  <pic:nvPicPr>
+                    <pic:cNvPr id="495814325" name="Picture 1" descr="A graph with a line&#10;&#10;Description automatically generated"/>
+                    <pic:cNvPicPr/>
+                  </pic:nvPicPr>
+                  <pic:blipFill>
+                    <a:blip r:embed="rId31"/>
+                    <a:stretch>
+                      <a:fillRect/>
+                    </a:stretch>
+                  </pic:blipFill>
+                  <pic:spPr>
+                    <a:xfrm>
+                      <a:off x="0" y="0"/>
+                      <a:ext cx="5468113" cy="1914792"/>
+                    </a:xfrm>
+                    <a:prstGeom prst="rect">
+                      <a:avLst/>
+                    </a:prstGeom>
+                  </pic:spPr>
+                </pic:pic>
+              </a:graphicData>
+            </a:graphic>
+          </wp:inline>
+        </w:drawing>
+      </w:r>
+    </w:p>
+    <w:p>
+      <w:r>
+        <w:rPr>
+          <w:noProof/>
+        </w:rPr>
+        <w:lastRenderedPageBreak/>
+        <w:drawing>
+          <wp:inline distT="0" distB="0" distL="0" distR="0" wp14:anchorId="1FE1FDC2" wp14:editId="3BD0C788">
+            <wp:extent cx="5191850" cy="1886213"/>
+            <wp:effectExtent l="0" t="0" r="8890" b="0"/>
+            <wp:docPr id="2064247176" name="Picture 1" descr="A diagram of a motor efficiency&#10;&#10;Description automatically generated"/>
+            <wp:cNvGraphicFramePr>
+              <a:graphicFrameLocks xmlns:a="http://schemas.openxmlformats.org/drawingml/2006/main" noChangeAspect="1"/>
+            </wp:cNvGraphicFramePr>
+            <a:graphic xmlns:a="http://schemas.openxmlformats.org/drawingml/2006/main">
+              <a:graphicData uri="http://schemas.openxmlformats.org/drawingml/2006/picture">
+                <pic:pic xmlns:pic="http://schemas.openxmlformats.org/drawingml/2006/picture">
+                  <pic:nvPicPr>
+                    <pic:cNvPr id="2064247176" name="Picture 1" descr="A diagram of a motor efficiency&#10;&#10;Description automatically generated"/>
+                    <pic:cNvPicPr/>
+                  </pic:nvPicPr>
+                  <pic:blipFill>
+                    <a:blip r:embed="rId32"/>
+                    <a:stretch>
+                      <a:fillRect/>
+                    </a:stretch>
+                  </pic:blipFill>
+                  <pic:spPr>
+                    <a:xfrm>
+                      <a:off x="0" y="0"/>
+                      <a:ext cx="5191850" cy="1886213"/>
+                    </a:xfrm>
+                    <a:prstGeom prst="rect">
+                      <a:avLst/>
+                    </a:prstGeom>
+                  </pic:spPr>
+                </pic:pic>
+              </a:graphicData>
+            </a:graphic>
+          </wp:inline>
+        </w:drawing>
+      </w:r>
+    </w:p>
+    <w:p>
+      <w:r>
+        <w:t xml:space="preserve">B =2, </w:t>
+      </w:r>
+      <w:proofErr w:type="spellStart"/>
+      <w:r>
+        <w:t>init</w:t>
+      </w:r>
+      <w:proofErr w:type="spellEnd"/>
+      <w:r>
+        <w:t xml:space="preserve"> = 180</w:t>
+      </w:r>
+    </w:p>
+    <w:p>
+      <w:r>
+        <w:rPr>
+          <w:noProof/>
+        </w:rPr>
+        <w:drawing>
+          <wp:inline distT="0" distB="0" distL="0" distR="0" wp14:anchorId="4F3DD450" wp14:editId="1206E180">
+            <wp:extent cx="4153480" cy="1848108"/>
+            <wp:effectExtent l="0" t="0" r="0" b="0"/>
+            <wp:docPr id="298992676" name="Picture 1" descr="A screen shot of a graph&#10;&#10;Description automatically generated"/>
+            <wp:cNvGraphicFramePr>
+              <a:graphicFrameLocks xmlns:a="http://schemas.openxmlformats.org/drawingml/2006/main" noChangeAspect="1"/>
+            </wp:cNvGraphicFramePr>
+            <a:graphic xmlns:a="http://schemas.openxmlformats.org/drawingml/2006/main">
+              <a:graphicData uri="http://schemas.openxmlformats.org/drawingml/2006/picture">
+                <pic:pic xmlns:pic="http://schemas.openxmlformats.org/drawingml/2006/picture">
+                  <pic:nvPicPr>
+                    <pic:cNvPr id="298992676" name="Picture 1" descr="A screen shot of a graph&#10;&#10;Description automatically generated"/>
+                    <pic:cNvPicPr/>
+                  </pic:nvPicPr>
+                  <pic:blipFill>
+                    <a:blip r:embed="rId33"/>
+                    <a:stretch>
+                      <a:fillRect/>
+                    </a:stretch>
+                  </pic:blipFill>
+                  <pic:spPr>
+                    <a:xfrm>
+                      <a:off x="0" y="0"/>
+                      <a:ext cx="4153480" cy="1848108"/>
+                    </a:xfrm>
+                    <a:prstGeom prst="rect">
+                      <a:avLst/>
+                    </a:prstGeom>
+                  </pic:spPr>
+                </pic:pic>
+              </a:graphicData>
+            </a:graphic>
+          </wp:inline>
+        </w:drawing>
+      </w:r>
+    </w:p>
+    <w:p>
+      <w:r>
+        <w:rPr>
+          <w:noProof/>
+        </w:rPr>
+        <w:drawing>
+          <wp:inline distT="0" distB="0" distL="0" distR="0" wp14:anchorId="1F713408" wp14:editId="54E5DFF6">
+            <wp:extent cx="5496692" cy="1924319"/>
+            <wp:effectExtent l="0" t="0" r="0" b="0"/>
+            <wp:docPr id="1916797985" name="Picture 1" descr="A graph with a line graph&#10;&#10;Description automatically generated"/>
+            <wp:cNvGraphicFramePr>
+              <a:graphicFrameLocks xmlns:a="http://schemas.openxmlformats.org/drawingml/2006/main" noChangeAspect="1"/>
+            </wp:cNvGraphicFramePr>
+            <a:graphic xmlns:a="http://schemas.openxmlformats.org/drawingml/2006/main">
+              <a:graphicData uri="http://schemas.openxmlformats.org/drawingml/2006/picture">
+                <pic:pic xmlns:pic="http://schemas.openxmlformats.org/drawingml/2006/picture">
+                  <pic:nvPicPr>
+                    <pic:cNvPr id="1916797985" name="Picture 1" descr="A graph with a line graph&#10;&#10;Description automatically generated"/>
+                    <pic:cNvPicPr/>
+                  </pic:nvPicPr>
+                  <pic:blipFill>
+                    <a:blip r:embed="rId34"/>
+                    <a:stretch>
+                      <a:fillRect/>
+                    </a:stretch>
+                  </pic:blipFill>
+                  <pic:spPr>
+                    <a:xfrm>
+                      <a:off x="0" y="0"/>
+                      <a:ext cx="5496692" cy="1924319"/>
+                    </a:xfrm>
+                    <a:prstGeom prst="rect">
+                      <a:avLst/>
+                    </a:prstGeom>
+                  </pic:spPr>
+                </pic:pic>
+              </a:graphicData>
+            </a:graphic>
+          </wp:inline>
+        </w:drawing>
+      </w:r>
+    </w:p>
+    <w:p>
+      <w:r>
+        <w:rPr>
+          <w:noProof/>
+        </w:rPr>
+        <w:lastRenderedPageBreak/>
+        <w:drawing>
+          <wp:inline distT="0" distB="0" distL="0" distR="0" wp14:anchorId="3377B4E4" wp14:editId="12634F32">
+            <wp:extent cx="4896533" cy="2333951"/>
+            <wp:effectExtent l="0" t="0" r="0" b="9525"/>
+            <wp:docPr id="145967101" name="Picture 1" descr="A graph with a red line&#10;&#10;Description automatically generated"/>
+            <wp:cNvGraphicFramePr>
+              <a:graphicFrameLocks xmlns:a="http://schemas.openxmlformats.org/drawingml/2006/main" noChangeAspect="1"/>
+            </wp:cNvGraphicFramePr>
+            <a:graphic xmlns:a="http://schemas.openxmlformats.org/drawingml/2006/main">
+              <a:graphicData uri="http://schemas.openxmlformats.org/drawingml/2006/picture">
+                <pic:pic xmlns:pic="http://schemas.openxmlformats.org/drawingml/2006/picture">
+                  <pic:nvPicPr>
+                    <pic:cNvPr id="145967101" name="Picture 1" descr="A graph with a red line&#10;&#10;Description automatically generated"/>
+                    <pic:cNvPicPr/>
+                  </pic:nvPicPr>
+                  <pic:blipFill>
+                    <a:blip r:embed="rId35"/>
+                    <a:stretch>
+                      <a:fillRect/>
+                    </a:stretch>
+                  </pic:blipFill>
+                  <pic:spPr>
+                    <a:xfrm>
+                      <a:off x="0" y="0"/>
+                      <a:ext cx="4896533" cy="2333951"/>
+                    </a:xfrm>
+                    <a:prstGeom prst="rect">
+                      <a:avLst/>
+                    </a:prstGeom>
+                  </pic:spPr>
+                </pic:pic>
+              </a:graphicData>
+            </a:graphic>
+          </wp:inline>
+        </w:drawing>
+      </w:r>
+    </w:p>
+    <w:p>
+      <w:r>
+        <w:rPr>
+          <w:noProof/>
+        </w:rPr>
+        <w:drawing>
+          <wp:inline distT="0" distB="0" distL="0" distR="0" wp14:anchorId="64B3F531" wp14:editId="66D24ED0">
+            <wp:extent cx="5191850" cy="1895740"/>
+            <wp:effectExtent l="0" t="0" r="0" b="9525"/>
+            <wp:docPr id="1382660763" name="Picture 1" descr="A diagram of a motor efficiency&#10;&#10;Description automatically generated"/>
+            <wp:cNvGraphicFramePr>
+              <a:graphicFrameLocks xmlns:a="http://schemas.openxmlformats.org/drawingml/2006/main" noChangeAspect="1"/>
+            </wp:cNvGraphicFramePr>
+            <a:graphic xmlns:a="http://schemas.openxmlformats.org/drawingml/2006/main">
+              <a:graphicData uri="http://schemas.openxmlformats.org/drawingml/2006/picture">
+                <pic:pic xmlns:pic="http://schemas.openxmlformats.org/drawingml/2006/picture">
+                  <pic:nvPicPr>
+                    <pic:cNvPr id="1382660763" name="Picture 1" descr="A diagram of a motor efficiency&#10;&#10;Description automatically generated"/>
+                    <pic:cNvPicPr/>
+                  </pic:nvPicPr>
+                  <pic:blipFill>
+                    <a:blip r:embed="rId36"/>
+                    <a:stretch>
+                      <a:fillRect/>
+                    </a:stretch>
+                  </pic:blipFill>
+                  <pic:spPr>
+                    <a:xfrm>
+                      <a:off x="0" y="0"/>
+                      <a:ext cx="5191850" cy="1895740"/>
+                    </a:xfrm>
+                    <a:prstGeom prst="rect">
+                      <a:avLst/>
+                    </a:prstGeom>
+                  </pic:spPr>
+                </pic:pic>
+              </a:graphicData>
+            </a:graphic>
+          </wp:inline>
+        </w:drawing>
+      </w:r>
+    </w:p>
+    <w:p>
+      <w:r>
+        <w:t xml:space="preserve">B =2, </w:t>
+      </w:r>
+      <w:proofErr w:type="spellStart"/>
+      <w:r>
+        <w:t>init</w:t>
+      </w:r>
+      <w:proofErr w:type="spellEnd"/>
+      <w:r>
+        <w:t xml:space="preserve"> = -180</w:t>
+      </w:r>
+      <w:r>
+        <w:t>i</w:t>
+      </w:r>
+    </w:p>
+    <w:p>
+      <w:r>
+        <w:drawing>
+          <wp:inline distT="0" distB="0" distL="0" distR="0" wp14:anchorId="1271A1F0" wp14:editId="2C5E1C6D">
+            <wp:extent cx="4153480" cy="1228896"/>
+            <wp:effectExtent l="0" t="0" r="0" b="0"/>
+            <wp:docPr id="2146182223" name="Picture 1" descr="A graph with a line&#10;&#10;Description automatically generated"/>
+            <wp:cNvGraphicFramePr>
+              <a:graphicFrameLocks xmlns:a="http://schemas.openxmlformats.org/drawingml/2006/main" noChangeAspect="1"/>
+            </wp:cNvGraphicFramePr>
+            <a:graphic xmlns:a="http://schemas.openxmlformats.org/drawingml/2006/main">
+              <a:graphicData uri="http://schemas.openxmlformats.org/drawingml/2006/picture">
+                <pic:pic xmlns:pic="http://schemas.openxmlformats.org/drawingml/2006/picture">
+                  <pic:nvPicPr>
+                    <pic:cNvPr id="2146182223" name="Picture 1" descr="A graph with a line&#10;&#10;Description automatically generated"/>
+                    <pic:cNvPicPr/>
+                  </pic:nvPicPr>
+                  <pic:blipFill>
+                    <a:blip r:embed="rId37"/>
+                    <a:stretch>
+                      <a:fillRect/>
+                    </a:stretch>
+                  </pic:blipFill>
+                  <pic:spPr>
+                    <a:xfrm>
+                      <a:off x="0" y="0"/>
+                      <a:ext cx="4153480" cy="1228896"/>
+                    </a:xfrm>
+                    <a:prstGeom prst="rect">
+                      <a:avLst/>
+                    </a:prstGeom>
+                  </pic:spPr>
+                </pic:pic>
+              </a:graphicData>
+            </a:graphic>
+          </wp:inline>
+        </w:drawing>
+      </w:r>
+    </w:p>
+    <w:p>
+      <w:r>
+        <w:drawing>
+          <wp:inline distT="0" distB="0" distL="0" distR="0" wp14:anchorId="485189EF" wp14:editId="7B256133">
+            <wp:extent cx="5544324" cy="2000529"/>
+            <wp:effectExtent l="0" t="0" r="0" b="0"/>
+            <wp:docPr id="162700679" name="Picture 1" descr="A screenshot of a computer&#10;&#10;Description automatically generated"/>
+            <wp:cNvGraphicFramePr>
+              <a:graphicFrameLocks xmlns:a="http://schemas.openxmlformats.org/drawingml/2006/main" noChangeAspect="1"/>
+            </wp:cNvGraphicFramePr>
+            <a:graphic xmlns:a="http://schemas.openxmlformats.org/drawingml/2006/main">
+              <a:graphicData uri="http://schemas.openxmlformats.org/drawingml/2006/picture">
+                <pic:pic xmlns:pic="http://schemas.openxmlformats.org/drawingml/2006/picture">
+                  <pic:nvPicPr>
+                    <pic:cNvPr id="162700679" name="Picture 1" descr="A screenshot of a computer&#10;&#10;Description automatically generated"/>
+                    <pic:cNvPicPr/>
+                  </pic:nvPicPr>
+                  <pic:blipFill>
+                    <a:blip r:embed="rId38"/>
+                    <a:stretch>
+                      <a:fillRect/>
+                    </a:stretch>
+                  </pic:blipFill>
+                  <pic:spPr>
+                    <a:xfrm>
+                      <a:off x="0" y="0"/>
+                      <a:ext cx="5544324" cy="2000529"/>
+                    </a:xfrm>
+                    <a:prstGeom prst="rect">
+                      <a:avLst/>
+                    </a:prstGeom>
+                  </pic:spPr>
+                </pic:pic>
+              </a:graphicData>
+            </a:graphic>
+          </wp:inline>
+        </w:drawing>
+      </w:r>
+    </w:p>
+    <w:p>
+      <w:r>
+        <w:lastRenderedPageBreak/>
+        <w:t xml:space="preserve">B =2, </w:t>
+      </w:r>
+      <w:proofErr w:type="spellStart"/>
+      <w:r>
+        <w:t>init</w:t>
+      </w:r>
+      <w:proofErr w:type="spellEnd"/>
+      <w:r>
+        <w:t xml:space="preserve"> = </w:t>
+      </w:r>
+      <w:r>
+        <w:t>90</w:t>
+      </w:r>
+      <w:r>
+        <w:t>i</w:t>
+      </w:r>
+    </w:p>
+    <w:p/>
+    <w:p/>
+    <w:p>
+      <w:r>
+        <w:drawing>
+          <wp:inline distT="0" distB="0" distL="0" distR="0" wp14:anchorId="15FC3A2B" wp14:editId="0850377A">
+            <wp:extent cx="4648849" cy="1752845"/>
+            <wp:effectExtent l="0" t="0" r="0" b="0"/>
+            <wp:docPr id="1787834121" name="Picture 1" descr="A graph with a line&#10;&#10;Description automatically generated"/>
+            <wp:cNvGraphicFramePr>
+              <a:graphicFrameLocks xmlns:a="http://schemas.openxmlformats.org/drawingml/2006/main" noChangeAspect="1"/>
+            </wp:cNvGraphicFramePr>
+            <a:graphic xmlns:a="http://schemas.openxmlformats.org/drawingml/2006/main">
+              <a:graphicData uri="http://schemas.openxmlformats.org/drawingml/2006/picture">
+                <pic:pic xmlns:pic="http://schemas.openxmlformats.org/drawingml/2006/picture">
+                  <pic:nvPicPr>
+                    <pic:cNvPr id="1787834121" name="Picture 1" descr="A graph with a line&#10;&#10;Description automatically generated"/>
+                    <pic:cNvPicPr/>
+                  </pic:nvPicPr>
+                  <pic:blipFill>
+                    <a:blip r:embed="rId39"/>
+                    <a:stretch>
+                      <a:fillRect/>
+                    </a:stretch>
+                  </pic:blipFill>
+                  <pic:spPr>
+                    <a:xfrm>
+                      <a:off x="0" y="0"/>
+                      <a:ext cx="4648849" cy="1752845"/>
+                    </a:xfrm>
+                    <a:prstGeom prst="rect">
+                      <a:avLst/>
+                    </a:prstGeom>
+                  </pic:spPr>
+                </pic:pic>
+              </a:graphicData>
+            </a:graphic>
+          </wp:inline>
+        </w:drawing>
+      </w:r>
+    </w:p>
+    <w:p>
+      <w:r>
+        <w:drawing>
+          <wp:inline distT="0" distB="0" distL="0" distR="0" wp14:anchorId="20A80B61" wp14:editId="69C943A7">
+            <wp:extent cx="5401429" cy="1952898"/>
+            <wp:effectExtent l="0" t="0" r="0" b="9525"/>
+            <wp:docPr id="1260754645" name="Picture 1" descr="A screenshot of a computer program&#10;&#10;Description automatically generated"/>
+            <wp:cNvGraphicFramePr>
+              <a:graphicFrameLocks xmlns:a="http://schemas.openxmlformats.org/drawingml/2006/main" noChangeAspect="1"/>
+            </wp:cNvGraphicFramePr>
+            <a:graphic xmlns:a="http://schemas.openxmlformats.org/drawingml/2006/main">
+              <a:graphicData uri="http://schemas.openxmlformats.org/drawingml/2006/picture">
+                <pic:pic xmlns:pic="http://schemas.openxmlformats.org/drawingml/2006/picture">
+                  <pic:nvPicPr>
+                    <pic:cNvPr id="1260754645" name="Picture 1" descr="A screenshot of a computer program&#10;&#10;Description automatically generated"/>
+                    <pic:cNvPicPr/>
+                  </pic:nvPicPr>
+                  <pic:blipFill>
+                    <a:blip r:embed="rId40"/>
+                    <a:stretch>
+                      <a:fillRect/>
+                    </a:stretch>
+                  </pic:blipFill>
+                  <pic:spPr>
+                    <a:xfrm>
+                      <a:off x="0" y="0"/>
+                      <a:ext cx="5401429" cy="1952898"/>
+                    </a:xfrm>
+                    <a:prstGeom prst="rect">
+                      <a:avLst/>
+                    </a:prstGeom>
+                  </pic:spPr>
+                </pic:pic>
+              </a:graphicData>
+            </a:graphic>
+          </wp:inline>
+        </w:drawing>
+      </w:r>
+    </w:p>
+    <w:p>
+      <w:r>
+        <w:t>B = 0.5 0 offset</w:t>
+      </w:r>
+    </w:p>
+    <w:p>
+      <w:r>
+        <w:drawing>
+          <wp:inline distT="0" distB="0" distL="0" distR="0" wp14:anchorId="460F903D" wp14:editId="5E1D3EB6">
+            <wp:extent cx="5782482" cy="2981741"/>
+            <wp:effectExtent l="0" t="0" r="8890" b="9525"/>
+            <wp:docPr id="664872749" name="Picture 1" descr="A graph with a line graph&#10;&#10;Description automatically generated"/>
+            <wp:cNvGraphicFramePr>
+              <a:graphicFrameLocks xmlns:a="http://schemas.openxmlformats.org/drawingml/2006/main" noChangeAspect="1"/>
+            </wp:cNvGraphicFramePr>
+            <a:graphic xmlns:a="http://schemas.openxmlformats.org/drawingml/2006/main">
+              <a:graphicData uri="http://schemas.openxmlformats.org/drawingml/2006/picture">
+                <pic:pic xmlns:pic="http://schemas.openxmlformats.org/drawingml/2006/picture">
+                  <pic:nvPicPr>
+                    <pic:cNvPr id="664872749" name="Picture 1" descr="A graph with a line graph&#10;&#10;Description automatically generated"/>
+                    <pic:cNvPicPr/>
+                  </pic:nvPicPr>
+                  <pic:blipFill>
+                    <a:blip r:embed="rId41"/>
+                    <a:stretch>
+                      <a:fillRect/>
+                    </a:stretch>
+                  </pic:blipFill>
+                  <pic:spPr>
+                    <a:xfrm>
+                      <a:off x="0" y="0"/>
+                      <a:ext cx="5782482" cy="2981741"/>
+                    </a:xfrm>
+                    <a:prstGeom prst="rect">
+                      <a:avLst/>
+                    </a:prstGeom>
+                  </pic:spPr>
+                </pic:pic>
+              </a:graphicData>
+            </a:graphic>
+          </wp:inline>
+        </w:drawing>
+      </w:r>
+    </w:p>
+    <w:p/>
+    <w:p>
+      <w:r>
+        <w:drawing>
+          <wp:inline distT="0" distB="0" distL="0" distR="0" wp14:anchorId="5AC75B95" wp14:editId="2D114CA1">
+            <wp:extent cx="4953691" cy="1886213"/>
+            <wp:effectExtent l="0" t="0" r="0" b="0"/>
+            <wp:docPr id="1884151414" name="Picture 1" descr="A graph with a red line&#10;&#10;Description automatically generated"/>
+            <wp:cNvGraphicFramePr>
+              <a:graphicFrameLocks xmlns:a="http://schemas.openxmlformats.org/drawingml/2006/main" noChangeAspect="1"/>
+            </wp:cNvGraphicFramePr>
+            <a:graphic xmlns:a="http://schemas.openxmlformats.org/drawingml/2006/main">
+              <a:graphicData uri="http://schemas.openxmlformats.org/drawingml/2006/picture">
+                <pic:pic xmlns:pic="http://schemas.openxmlformats.org/drawingml/2006/picture">
+                  <pic:nvPicPr>
+                    <pic:cNvPr id="1884151414" name="Picture 1" descr="A graph with a red line&#10;&#10;Description automatically generated"/>
+                    <pic:cNvPicPr/>
+                  </pic:nvPicPr>
+                  <pic:blipFill>
+                    <a:blip r:embed="rId42"/>
+                    <a:stretch>
+                      <a:fillRect/>
+                    </a:stretch>
+                  </pic:blipFill>
+                  <pic:spPr>
+                    <a:xfrm>
+                      <a:off x="0" y="0"/>
+                      <a:ext cx="4953691" cy="1886213"/>
+                    </a:xfrm>
+                    <a:prstGeom prst="rect">
+                      <a:avLst/>
+                    </a:prstGeom>
+                  </pic:spPr>
+                </pic:pic>
+              </a:graphicData>
+            </a:graphic>
+          </wp:inline>
+        </w:drawing>
+      </w:r>
+    </w:p>
+    <w:p>
+      <w:r>
+        <w:drawing>
+          <wp:inline distT="0" distB="0" distL="0" distR="0" wp14:anchorId="31C05EEA" wp14:editId="3C060E60">
+            <wp:extent cx="5506218" cy="2133898"/>
+            <wp:effectExtent l="0" t="0" r="0" b="0"/>
+            <wp:docPr id="1082484382" name="Picture 1" descr="A screenshot of a computer&#10;&#10;Description automatically generated"/>
+            <wp:cNvGraphicFramePr>
+              <a:graphicFrameLocks xmlns:a="http://schemas.openxmlformats.org/drawingml/2006/main" noChangeAspect="1"/>
+            </wp:cNvGraphicFramePr>
+            <a:graphic xmlns:a="http://schemas.openxmlformats.org/drawingml/2006/main">
+              <a:graphicData uri="http://schemas.openxmlformats.org/drawingml/2006/picture">
+                <pic:pic xmlns:pic="http://schemas.openxmlformats.org/drawingml/2006/picture">
+                  <pic:nvPicPr>
+                    <pic:cNvPr id="1082484382" name="Picture 1" descr="A screenshot of a computer&#10;&#10;Description automatically generated"/>
+                    <pic:cNvPicPr/>
+                  </pic:nvPicPr>
+                  <pic:blipFill>
+                    <a:blip r:embed="rId43"/>
+                    <a:stretch>
+                      <a:fillRect/>
+                    </a:stretch>
+                  </pic:blipFill>
+                  <pic:spPr>
+                    <a:xfrm>
+                      <a:off x="0" y="0"/>
+                      <a:ext cx="5506218" cy="2133898"/>
+                    </a:xfrm>
+                    <a:prstGeom prst="rect">
+                      <a:avLst/>
+                    </a:prstGeom>
+                  </pic:spPr>
+                </pic:pic>
+              </a:graphicData>
+            </a:graphic>
+          </wp:inline>
+        </w:drawing>
+      </w:r>
+    </w:p>
+    <w:p>
+      <w:r>
+        <w:drawing>
+          <wp:inline distT="0" distB="0" distL="0" distR="0" wp14:anchorId="20171505" wp14:editId="308E2860">
+            <wp:extent cx="5487166" cy="1505160"/>
+            <wp:effectExtent l="0" t="0" r="0" b="0"/>
+            <wp:docPr id="1324695131" name="Picture 1" descr="A graph with a line&#10;&#10;Description automatically generated"/>
+            <wp:cNvGraphicFramePr>
+              <a:graphicFrameLocks xmlns:a="http://schemas.openxmlformats.org/drawingml/2006/main" noChangeAspect="1"/>
+            </wp:cNvGraphicFramePr>
+            <a:graphic xmlns:a="http://schemas.openxmlformats.org/drawingml/2006/main">
+              <a:graphicData uri="http://schemas.openxmlformats.org/drawingml/2006/picture">
+                <pic:pic xmlns:pic="http://schemas.openxmlformats.org/drawingml/2006/picture">
+                  <pic:nvPicPr>
+                    <pic:cNvPr id="1324695131" name="Picture 1" descr="A graph with a line&#10;&#10;Description automatically generated"/>
+                    <pic:cNvPicPr/>
+                  </pic:nvPicPr>
+                  <pic:blipFill>
+                    <a:blip r:embed="rId44"/>
+                    <a:stretch>
+                      <a:fillRect/>
+                    </a:stretch>
+                  </pic:blipFill>
+                  <pic:spPr>
+                    <a:xfrm>
+                      <a:off x="0" y="0"/>
+                      <a:ext cx="5487166" cy="1505160"/>
+                    </a:xfrm>
+                    <a:prstGeom prst="rect">
+                      <a:avLst/>
+                    </a:prstGeom>
+                  </pic:spPr>
+                </pic:pic>
+              </a:graphicData>
+            </a:graphic>
+          </wp:inline>
+        </w:drawing>
+      </w:r>
+    </w:p>
+    <w:p>
+      <w:r>
+        <w:t>B = 0.5 0 offset = -180</w:t>
+      </w:r>
+    </w:p>
+    <w:p>
+      <w:r>
+        <w:lastRenderedPageBreak/>
+        <w:drawing>
+          <wp:inline distT="0" distB="0" distL="0" distR="0" wp14:anchorId="57E25BFA" wp14:editId="21EF5ADE">
+            <wp:extent cx="5820587" cy="2991267"/>
+            <wp:effectExtent l="0" t="0" r="8890" b="0"/>
+            <wp:docPr id="997021496" name="Picture 1" descr="A graph with a line&#10;&#10;Description automatically generated"/>
+            <wp:cNvGraphicFramePr>
+              <a:graphicFrameLocks xmlns:a="http://schemas.openxmlformats.org/drawingml/2006/main" noChangeAspect="1"/>
+            </wp:cNvGraphicFramePr>
+            <a:graphic xmlns:a="http://schemas.openxmlformats.org/drawingml/2006/main">
+              <a:graphicData uri="http://schemas.openxmlformats.org/drawingml/2006/picture">
+                <pic:pic xmlns:pic="http://schemas.openxmlformats.org/drawingml/2006/picture">
+                  <pic:nvPicPr>
+                    <pic:cNvPr id="997021496" name="Picture 1" descr="A graph with a line&#10;&#10;Description automatically generated"/>
+                    <pic:cNvPicPr/>
+                  </pic:nvPicPr>
+                  <pic:blipFill>
+                    <a:blip r:embed="rId45"/>
+                    <a:stretch>
+                      <a:fillRect/>
+                    </a:stretch>
+                  </pic:blipFill>
+                  <pic:spPr>
+                    <a:xfrm>
+                      <a:off x="0" y="0"/>
+                      <a:ext cx="5820587" cy="2991267"/>
+                    </a:xfrm>
+                    <a:prstGeom prst="rect">
+                      <a:avLst/>
+                    </a:prstGeom>
+                  </pic:spPr>
+                </pic:pic>
+              </a:graphicData>
+            </a:graphic>
+          </wp:inline>
+        </w:drawing>
+      </w:r>
+    </w:p>
+    <w:p>
+      <w:r>
+        <w:drawing>
+          <wp:inline distT="0" distB="0" distL="0" distR="0" wp14:anchorId="6FAD3344" wp14:editId="6294B3C8">
+            <wp:extent cx="5353797" cy="1895740"/>
+            <wp:effectExtent l="0" t="0" r="0" b="9525"/>
+            <wp:docPr id="1692164229" name="Picture 1" descr="A diagram of a machine&#10;&#10;Description automatically generated with medium confidence"/>
+            <wp:cNvGraphicFramePr>
+              <a:graphicFrameLocks xmlns:a="http://schemas.openxmlformats.org/drawingml/2006/main" noChangeAspect="1"/>
+            </wp:cNvGraphicFramePr>
+            <a:graphic xmlns:a="http://schemas.openxmlformats.org/drawingml/2006/main">
+              <a:graphicData uri="http://schemas.openxmlformats.org/drawingml/2006/picture">
+                <pic:pic xmlns:pic="http://schemas.openxmlformats.org/drawingml/2006/picture">
+                  <pic:nvPicPr>
+                    <pic:cNvPr id="1692164229" name="Picture 1" descr="A diagram of a machine&#10;&#10;Description automatically generated with medium confidence"/>
+                    <pic:cNvPicPr/>
+                  </pic:nvPicPr>
+                  <pic:blipFill>
+                    <a:blip r:embed="rId46"/>
+                    <a:stretch>
+                      <a:fillRect/>
+                    </a:stretch>
+                  </pic:blipFill>
+                  <pic:spPr>
+                    <a:xfrm>
+                      <a:off x="0" y="0"/>
+                      <a:ext cx="5353797" cy="1895740"/>
+                    </a:xfrm>
+                    <a:prstGeom prst="rect">
+                      <a:avLst/>
+                    </a:prstGeom>
+                  </pic:spPr>
+                </pic:pic>
+              </a:graphicData>
+            </a:graphic>
+          </wp:inline>
+        </w:drawing>
+      </w:r>
+    </w:p>
+    <w:p>
+      <w:r>
+        <w:drawing>
+          <wp:inline distT="0" distB="0" distL="0" distR="0" wp14:anchorId="2A0B2B81" wp14:editId="0990B308">
+            <wp:extent cx="4934639" cy="1943371"/>
+            <wp:effectExtent l="0" t="0" r="0" b="0"/>
+            <wp:docPr id="243276898" name="Picture 1" descr="A graph with a red line&#10;&#10;Description automatically generated"/>
+            <wp:cNvGraphicFramePr>
+              <a:graphicFrameLocks xmlns:a="http://schemas.openxmlformats.org/drawingml/2006/main" noChangeAspect="1"/>
+            </wp:cNvGraphicFramePr>
+            <a:graphic xmlns:a="http://schemas.openxmlformats.org/drawingml/2006/main">
+              <a:graphicData uri="http://schemas.openxmlformats.org/drawingml/2006/picture">
+                <pic:pic xmlns:pic="http://schemas.openxmlformats.org/drawingml/2006/picture">
+                  <pic:nvPicPr>
+                    <pic:cNvPr id="243276898" name="Picture 1" descr="A graph with a red line&#10;&#10;Description automatically generated"/>
+                    <pic:cNvPicPr/>
+                  </pic:nvPicPr>
+                  <pic:blipFill>
+                    <a:blip r:embed="rId47"/>
+                    <a:stretch>
+                      <a:fillRect/>
+                    </a:stretch>
+                  </pic:blipFill>
+                  <pic:spPr>
+                    <a:xfrm>
+                      <a:off x="0" y="0"/>
+                      <a:ext cx="4934639" cy="1943371"/>
                     </a:xfrm>
                     <a:prstGeom prst="rect">
                       <a:avLst/>
@@ -903,6 +2351,7 @@
   <w:style w:type="paragraph" w:default="1" w:styleId="Normal">
     <w:name w:val="Normal"/>
     <w:qFormat/>
+    <w:rsid w:val="00155AC4"/>
   </w:style>
   <w:style w:type="paragraph" w:styleId="Heading1">
     <w:name w:val="heading 1"/>

</xml_diff>